<commit_message>
Rks Penilaian, Berita Acara Klarifikasi dan Negosiasi, Nota Bersama Usulan Pemenang
</commit_message>
<xml_diff>
--- a/Reston.EProc.Runner.IIS/Download/Report/Template/BERITA ACARA RAPAT KLARIFIKASI DAN NEGOSIASI.docx
+++ b/Reston.EProc.Runner.IIS/Download/Report/Template/BERITA ACARA RAPAT KLARIFIKASI DAN NEGOSIASI.docx
@@ -53,6 +53,536 @@
           <w:bCs/>
         </w:rPr>
       </w:pPr>
+    </w:p>
+    <w:p>
+      <w:pPr>
+        <w:spacing w:after="0" w:line="360" w:lineRule="auto"/>
+        <w:rPr>
+          <w:rFonts w:cstheme="minorHAnsi"/>
+          <w:bCs/>
+        </w:rPr>
+      </w:pPr>
+      <w:proofErr w:type="spellStart"/>
+      <w:r>
+        <w:rPr>
+          <w:rFonts w:cstheme="minorHAnsi"/>
+          <w:bCs/>
+        </w:rPr>
+        <w:t>Pelaksanaan</w:t>
+      </w:r>
+      <w:proofErr w:type="spellEnd"/>
+      <w:r>
+        <w:rPr>
+          <w:rFonts w:cstheme="minorHAnsi"/>
+          <w:bCs/>
+        </w:rPr>
+        <w:tab/>
+      </w:r>
+      <w:r>
+        <w:rPr>
+          <w:rFonts w:cstheme="minorHAnsi"/>
+          <w:bCs/>
+        </w:rPr>
+        <w:tab/>
+      </w:r>
+      <w:r>
+        <w:rPr>
+          <w:rFonts w:cstheme="minorHAnsi"/>
+          <w:bCs/>
+        </w:rPr>
+        <w:tab/>
+        <w:t>:</w:t>
+      </w:r>
+      <w:r>
+        <w:rPr>
+          <w:rFonts w:cstheme="minorHAnsi"/>
+          <w:bCs/>
+        </w:rPr>
+        <w:t xml:space="preserve"> </w:t>
+      </w:r>
+      <w:proofErr w:type="spellStart"/>
+      <w:r>
+        <w:rPr>
+          <w:rFonts w:cstheme="minorHAnsi"/>
+          <w:bCs/>
+        </w:rPr>
+        <w:t>Berita</w:t>
+      </w:r>
+      <w:proofErr w:type="spellEnd"/>
+      <w:r>
+        <w:rPr>
+          <w:rFonts w:cstheme="minorHAnsi"/>
+          <w:bCs/>
+        </w:rPr>
+        <w:t xml:space="preserve"> Acara </w:t>
+      </w:r>
+      <w:proofErr w:type="spellStart"/>
+      <w:r>
+        <w:rPr>
+          <w:rFonts w:cstheme="minorHAnsi"/>
+          <w:bCs/>
+        </w:rPr>
+        <w:t>Klarifikasi</w:t>
+      </w:r>
+      <w:proofErr w:type="spellEnd"/>
+      <w:r>
+        <w:rPr>
+          <w:rFonts w:cstheme="minorHAnsi"/>
+          <w:bCs/>
+        </w:rPr>
+        <w:t xml:space="preserve"> </w:t>
+      </w:r>
+      <w:proofErr w:type="spellStart"/>
+      <w:r>
+        <w:rPr>
+          <w:rFonts w:cstheme="minorHAnsi"/>
+          <w:bCs/>
+        </w:rPr>
+        <w:t>dan</w:t>
+      </w:r>
+      <w:proofErr w:type="spellEnd"/>
+      <w:r>
+        <w:rPr>
+          <w:rFonts w:cstheme="minorHAnsi"/>
+          <w:bCs/>
+        </w:rPr>
+        <w:t xml:space="preserve"> </w:t>
+      </w:r>
+      <w:proofErr w:type="spellStart"/>
+      <w:r>
+        <w:rPr>
+          <w:rFonts w:cstheme="minorHAnsi"/>
+          <w:bCs/>
+        </w:rPr>
+        <w:t>Negosiasi</w:t>
+      </w:r>
+      <w:proofErr w:type="spellEnd"/>
+    </w:p>
+    <w:p>
+      <w:pPr>
+        <w:spacing w:after="0" w:line="360" w:lineRule="auto"/>
+        <w:rPr>
+          <w:rFonts w:cstheme="minorHAnsi"/>
+          <w:bCs/>
+        </w:rPr>
+      </w:pPr>
+      <w:proofErr w:type="spellStart"/>
+      <w:r>
+        <w:rPr>
+          <w:rFonts w:cstheme="minorHAnsi"/>
+          <w:bCs/>
+        </w:rPr>
+        <w:t>Tanggal</w:t>
+      </w:r>
+      <w:proofErr w:type="spellEnd"/>
+      <w:r>
+        <w:rPr>
+          <w:rFonts w:cstheme="minorHAnsi"/>
+          <w:bCs/>
+        </w:rPr>
+        <w:t xml:space="preserve"> </w:t>
+      </w:r>
+      <w:proofErr w:type="spellStart"/>
+      <w:r>
+        <w:rPr>
+          <w:rFonts w:cstheme="minorHAnsi"/>
+          <w:bCs/>
+        </w:rPr>
+        <w:t>Pelaksanaan</w:t>
+      </w:r>
+      <w:proofErr w:type="spellEnd"/>
+      <w:r>
+        <w:rPr>
+          <w:rFonts w:cstheme="minorHAnsi"/>
+          <w:bCs/>
+        </w:rPr>
+        <w:tab/>
+      </w:r>
+      <w:r>
+        <w:rPr>
+          <w:rFonts w:cstheme="minorHAnsi"/>
+          <w:bCs/>
+        </w:rPr>
+        <w:tab/>
+        <w:t>:</w:t>
+      </w:r>
+      <w:r>
+        <w:rPr>
+          <w:rFonts w:cstheme="minorHAnsi"/>
+          <w:bCs/>
+        </w:rPr>
+        <w:t xml:space="preserve"> </w:t>
+      </w:r>
+      <w:r>
+        <w:rPr>
+          <w:rFonts w:cstheme="minorHAnsi"/>
+        </w:rPr>
+        <w:t>{</w:t>
+      </w:r>
+      <w:proofErr w:type="spellStart"/>
+      <w:r>
+        <w:rPr>
+          <w:rFonts w:cstheme="minorHAnsi"/>
+        </w:rPr>
+        <w:t>pengadaan_jadwal_tanggal</w:t>
+      </w:r>
+      <w:proofErr w:type="spellEnd"/>
+      <w:r>
+        <w:rPr>
+          <w:rFonts w:cstheme="minorHAnsi"/>
+        </w:rPr>
+        <w:t>}</w:t>
+      </w:r>
+    </w:p>
+    <w:p>
+      <w:pPr>
+        <w:spacing w:after="0" w:line="360" w:lineRule="auto"/>
+        <w:rPr>
+          <w:rFonts w:cstheme="minorHAnsi"/>
+          <w:bCs/>
+        </w:rPr>
+      </w:pPr>
+      <w:r>
+        <w:rPr>
+          <w:rFonts w:cstheme="minorHAnsi"/>
+          <w:bCs/>
+        </w:rPr>
+        <w:t xml:space="preserve">No. </w:t>
+      </w:r>
+      <w:proofErr w:type="spellStart"/>
+      <w:r>
+        <w:rPr>
+          <w:rFonts w:cstheme="minorHAnsi"/>
+          <w:bCs/>
+        </w:rPr>
+        <w:t>Berita</w:t>
+      </w:r>
+      <w:proofErr w:type="spellEnd"/>
+      <w:r>
+        <w:rPr>
+          <w:rFonts w:cstheme="minorHAnsi"/>
+          <w:bCs/>
+        </w:rPr>
+        <w:t xml:space="preserve"> Acara</w:t>
+      </w:r>
+      <w:r>
+        <w:rPr>
+          <w:rFonts w:cstheme="minorHAnsi"/>
+          <w:bCs/>
+        </w:rPr>
+        <w:tab/>
+      </w:r>
+      <w:r>
+        <w:rPr>
+          <w:rFonts w:cstheme="minorHAnsi"/>
+          <w:bCs/>
+        </w:rPr>
+        <w:tab/>
+        <w:t>:</w:t>
+      </w:r>
+      <w:r>
+        <w:rPr>
+          <w:rFonts w:cstheme="minorHAnsi"/>
+          <w:b/>
+          <w:bCs/>
+        </w:rPr>
+        <w:t xml:space="preserve"> </w:t>
+      </w:r>
+      <w:r>
+        <w:rPr>
+          <w:rFonts w:cstheme="minorHAnsi"/>
+          <w:bCs/>
+        </w:rPr>
+        <w:t>{</w:t>
+      </w:r>
+      <w:proofErr w:type="spellStart"/>
+      <w:r>
+        <w:rPr>
+          <w:rFonts w:cstheme="minorHAnsi"/>
+          <w:bCs/>
+        </w:rPr>
+        <w:t>nomor_berita_acara</w:t>
+      </w:r>
+      <w:proofErr w:type="spellEnd"/>
+      <w:r>
+        <w:rPr>
+          <w:rFonts w:cstheme="minorHAnsi"/>
+          <w:bCs/>
+        </w:rPr>
+        <w:t>}</w:t>
+      </w:r>
+    </w:p>
+    <w:p>
+      <w:pPr>
+        <w:spacing w:after="0" w:line="360" w:lineRule="auto"/>
+        <w:rPr>
+          <w:rFonts w:cstheme="minorHAnsi"/>
+          <w:bCs/>
+        </w:rPr>
+      </w:pPr>
+      <w:proofErr w:type="spellStart"/>
+      <w:r>
+        <w:rPr>
+          <w:rFonts w:cstheme="minorHAnsi"/>
+          <w:bCs/>
+        </w:rPr>
+        <w:t>Unsur</w:t>
+      </w:r>
+      <w:proofErr w:type="spellEnd"/>
+      <w:r>
+        <w:rPr>
+          <w:rFonts w:cstheme="minorHAnsi"/>
+          <w:bCs/>
+        </w:rPr>
+        <w:t xml:space="preserve"> </w:t>
+      </w:r>
+      <w:proofErr w:type="spellStart"/>
+      <w:r>
+        <w:rPr>
+          <w:rFonts w:cstheme="minorHAnsi"/>
+          <w:bCs/>
+        </w:rPr>
+        <w:t>Panitia</w:t>
+      </w:r>
+      <w:proofErr w:type="spellEnd"/>
+      <w:r>
+        <w:rPr>
+          <w:rFonts w:cstheme="minorHAnsi"/>
+          <w:bCs/>
+        </w:rPr>
+        <w:tab/>
+      </w:r>
+      <w:r>
+        <w:rPr>
+          <w:rFonts w:cstheme="minorHAnsi"/>
+          <w:bCs/>
+        </w:rPr>
+        <w:tab/>
+      </w:r>
+      <w:r>
+        <w:rPr>
+          <w:rFonts w:cstheme="minorHAnsi"/>
+          <w:bCs/>
+        </w:rPr>
+        <w:tab/>
+        <w:t>:</w:t>
+      </w:r>
+    </w:p>
+    <w:p>
+      <w:pPr>
+        <w:spacing w:line="360" w:lineRule="auto"/>
+        <w:rPr>
+          <w:rFonts w:cstheme="minorHAnsi"/>
+          <w:bCs/>
+        </w:rPr>
+      </w:pPr>
+      <w:r>
+        <w:rPr>
+          <w:rFonts w:cstheme="minorHAnsi"/>
+          <w:bCs/>
+        </w:rPr>
+        <w:t>{</w:t>
+      </w:r>
+      <w:proofErr w:type="spellStart"/>
+      <w:r>
+        <w:rPr>
+          <w:rFonts w:cstheme="minorHAnsi"/>
+          <w:bCs/>
+        </w:rPr>
+        <w:t>panitia</w:t>
+      </w:r>
+      <w:proofErr w:type="spellEnd"/>
+      <w:r>
+        <w:rPr>
+          <w:rFonts w:cstheme="minorHAnsi"/>
+          <w:bCs/>
+        </w:rPr>
+        <w:t>}</w:t>
+      </w:r>
+    </w:p>
+    <w:p>
+      <w:pPr>
+        <w:spacing w:after="0" w:line="360" w:lineRule="auto"/>
+        <w:rPr>
+          <w:rFonts w:cstheme="minorHAnsi"/>
+          <w:bCs/>
+        </w:rPr>
+      </w:pPr>
+      <w:proofErr w:type="spellStart"/>
+      <w:r>
+        <w:rPr>
+          <w:rFonts w:cstheme="minorHAnsi"/>
+          <w:bCs/>
+        </w:rPr>
+        <w:t>Unsur</w:t>
+      </w:r>
+      <w:proofErr w:type="spellEnd"/>
+      <w:r>
+        <w:rPr>
+          <w:rFonts w:cstheme="minorHAnsi"/>
+          <w:bCs/>
+        </w:rPr>
+        <w:t xml:space="preserve"> </w:t>
+      </w:r>
+      <w:proofErr w:type="spellStart"/>
+      <w:r>
+        <w:rPr>
+          <w:rFonts w:cstheme="minorHAnsi"/>
+          <w:bCs/>
+        </w:rPr>
+        <w:t>Rekanan</w:t>
+      </w:r>
+      <w:proofErr w:type="spellEnd"/>
+      <w:r>
+        <w:rPr>
+          <w:rFonts w:cstheme="minorHAnsi"/>
+          <w:bCs/>
+        </w:rPr>
+        <w:t xml:space="preserve"> </w:t>
+      </w:r>
+      <w:proofErr w:type="spellStart"/>
+      <w:r>
+        <w:rPr>
+          <w:rFonts w:cstheme="minorHAnsi"/>
+          <w:bCs/>
+        </w:rPr>
+        <w:t>Mewakili</w:t>
+      </w:r>
+      <w:proofErr w:type="spellEnd"/>
+      <w:r>
+        <w:rPr>
+          <w:rFonts w:cstheme="minorHAnsi"/>
+          <w:bCs/>
+        </w:rPr>
+        <w:tab/>
+        <w:t>:</w:t>
+      </w:r>
+    </w:p>
+    <w:p>
+      <w:pPr>
+        <w:spacing w:line="360" w:lineRule="auto"/>
+        <w:rPr>
+          <w:rFonts w:cstheme="minorHAnsi"/>
+          <w:bCs/>
+        </w:rPr>
+      </w:pPr>
+      <w:r>
+        <w:rPr>
+          <w:rFonts w:cstheme="minorHAnsi"/>
+          <w:bCs/>
+          <w:noProof/>
+          <w:lang w:eastAsia="en-US"/>
+        </w:rPr>
+        <mc:AlternateContent>
+          <mc:Choice Requires="wps">
+            <w:drawing>
+              <wp:anchor distT="0" distB="0" distL="114300" distR="114300" simplePos="0" relativeHeight="251660288" behindDoc="1" locked="0" layoutInCell="1" allowOverlap="1">
+                <wp:simplePos x="0" y="0"/>
+                <wp:positionH relativeFrom="column">
+                  <wp:posOffset>2019300</wp:posOffset>
+                </wp:positionH>
+                <wp:positionV relativeFrom="paragraph">
+                  <wp:posOffset>233045</wp:posOffset>
+                </wp:positionV>
+                <wp:extent cx="3981450" cy="2771775"/>
+                <wp:effectExtent l="0" t="0" r="19050" b="28575"/>
+                <wp:wrapTight wrapText="bothSides">
+                  <wp:wrapPolygon edited="0">
+                    <wp:start x="0" y="0"/>
+                    <wp:lineTo x="0" y="21674"/>
+                    <wp:lineTo x="21600" y="21674"/>
+                    <wp:lineTo x="21600" y="0"/>
+                    <wp:lineTo x="0" y="0"/>
+                  </wp:wrapPolygon>
+                </wp:wrapTight>
+                <wp:docPr id="2" name="Rectangle 2"/>
+                <wp:cNvGraphicFramePr/>
+                <a:graphic xmlns:a="http://schemas.openxmlformats.org/drawingml/2006/main">
+                  <a:graphicData uri="http://schemas.microsoft.com/office/word/2010/wordprocessingShape">
+                    <wps:wsp>
+                      <wps:cNvSpPr/>
+                      <wps:spPr>
+                        <a:xfrm>
+                          <a:off x="0" y="0"/>
+                          <a:ext cx="3981450" cy="2771775"/>
+                        </a:xfrm>
+                        <a:prstGeom prst="rect">
+                          <a:avLst/>
+                        </a:prstGeom>
+                        <a:noFill/>
+                        <a:ln w="9525">
+                          <a:solidFill>
+                            <a:srgbClr val="002060"/>
+                          </a:solidFill>
+                        </a:ln>
+                      </wps:spPr>
+                      <wps:style>
+                        <a:lnRef idx="2">
+                          <a:schemeClr val="accent1">
+                            <a:shade val="50000"/>
+                          </a:schemeClr>
+                        </a:lnRef>
+                        <a:fillRef idx="1">
+                          <a:schemeClr val="accent1"/>
+                        </a:fillRef>
+                        <a:effectRef idx="0">
+                          <a:schemeClr val="accent1"/>
+                        </a:effectRef>
+                        <a:fontRef idx="minor">
+                          <a:schemeClr val="lt1"/>
+                        </a:fontRef>
+                      </wps:style>
+                      <wps:bodyPr rot="0" spcFirstLastPara="0" vertOverflow="overflow" horzOverflow="overflow" vert="horz" wrap="square" lIns="91440" tIns="45720" rIns="91440" bIns="45720" numCol="1" spcCol="0" rtlCol="0" fromWordArt="0" anchor="ctr" anchorCtr="0" forceAA="0" compatLnSpc="1">
+                        <a:prstTxWarp prst="textNoShape">
+                          <a:avLst/>
+                        </a:prstTxWarp>
+                        <a:noAutofit/>
+                      </wps:bodyPr>
+                    </wps:wsp>
+                  </a:graphicData>
+                </a:graphic>
+                <wp14:sizeRelH relativeFrom="margin">
+                  <wp14:pctWidth>0</wp14:pctWidth>
+                </wp14:sizeRelH>
+                <wp14:sizeRelV relativeFrom="margin">
+                  <wp14:pctHeight>0</wp14:pctHeight>
+                </wp14:sizeRelV>
+              </wp:anchor>
+            </w:drawing>
+          </mc:Choice>
+          <mc:Fallback>
+            <w:pict>
+              <v:rect w14:anchorId="473E736E" id="Rectangle 2" o:spid="_x0000_s1026" style="position:absolute;margin-left:159pt;margin-top:18.35pt;width:313.5pt;height:218.25pt;z-index:-251656192;visibility:visible;mso-wrap-style:square;mso-width-percent:0;mso-height-percent:0;mso-wrap-distance-left:9pt;mso-wrap-distance-top:0;mso-wrap-distance-right:9pt;mso-wrap-distance-bottom:0;mso-position-horizontal:absolute;mso-position-horizontal-relative:text;mso-position-vertical:absolute;mso-position-vertical-relative:text;mso-width-percent:0;mso-height-percent:0;mso-width-relative:margin;mso-height-relative:margin;v-text-anchor:middle" o:gfxdata="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" filled="f" strokecolor="#002060">
+                <w10:wrap type="tight"/>
+              </v:rect>
+            </w:pict>
+          </mc:Fallback>
+        </mc:AlternateContent>
+      </w:r>
+      <w:r>
+        <w:rPr>
+          <w:rFonts w:ascii="Calibri" w:hAnsi="Calibri"/>
+        </w:rPr>
+        <w:t>{vendor}</w:t>
+      </w:r>
+    </w:p>
+    <w:p>
+      <w:pPr>
+        <w:spacing w:after="0" w:line="360" w:lineRule="auto"/>
+        <w:rPr>
+          <w:rFonts w:cstheme="minorHAnsi"/>
+          <w:bCs/>
+        </w:rPr>
+      </w:pPr>
+    </w:p>
+    <w:p>
+      <w:pPr>
+        <w:spacing w:after="0" w:line="360" w:lineRule="auto"/>
+        <w:rPr>
+          <w:rFonts w:cstheme="minorHAnsi"/>
+          <w:bCs/>
+        </w:rPr>
+      </w:pPr>
       <w:bookmarkStart w:id="0" w:name="_GoBack"/>
       <w:bookmarkEnd w:id="0"/>
     </w:p>
@@ -64,22 +594,65 @@
           <w:bCs/>
         </w:rPr>
       </w:pPr>
-      <w:proofErr w:type="spellStart"/>
-      <w:r>
-        <w:rPr>
-          <w:rFonts w:cstheme="minorHAnsi"/>
-          <w:bCs/>
-        </w:rPr>
-        <w:t>Pelaksanaan</w:t>
-      </w:r>
-      <w:proofErr w:type="spellEnd"/>
-      <w:r>
-        <w:rPr>
-          <w:rFonts w:cstheme="minorHAnsi"/>
-          <w:bCs/>
-        </w:rPr>
-        <w:tab/>
-      </w:r>
+    </w:p>
+    <w:p>
+      <w:pPr>
+        <w:spacing w:after="0" w:line="360" w:lineRule="auto"/>
+        <w:rPr>
+          <w:rFonts w:cstheme="minorHAnsi"/>
+          <w:bCs/>
+        </w:rPr>
+      </w:pPr>
+    </w:p>
+    <w:p>
+      <w:pPr>
+        <w:spacing w:after="0" w:line="360" w:lineRule="auto"/>
+        <w:rPr>
+          <w:rFonts w:cstheme="minorHAnsi"/>
+          <w:bCs/>
+        </w:rPr>
+      </w:pPr>
+      <w:proofErr w:type="spellStart"/>
+      <w:r>
+        <w:rPr>
+          <w:rFonts w:cstheme="minorHAnsi"/>
+          <w:bCs/>
+        </w:rPr>
+        <w:t>Klarifikasi</w:t>
+      </w:r>
+      <w:proofErr w:type="spellEnd"/>
+      <w:r>
+        <w:rPr>
+          <w:rFonts w:cstheme="minorHAnsi"/>
+          <w:bCs/>
+        </w:rPr>
+        <w:t xml:space="preserve"> </w:t>
+      </w:r>
+      <w:proofErr w:type="spellStart"/>
+      <w:r>
+        <w:rPr>
+          <w:rFonts w:cstheme="minorHAnsi"/>
+          <w:bCs/>
+        </w:rPr>
+        <w:t>dan</w:t>
+      </w:r>
+      <w:proofErr w:type="spellEnd"/>
+      <w:r>
+        <w:rPr>
+          <w:rFonts w:cstheme="minorHAnsi"/>
+          <w:bCs/>
+        </w:rPr>
+        <w:t xml:space="preserve"> </w:t>
+      </w:r>
+      <w:proofErr w:type="spellStart"/>
+      <w:r>
+        <w:rPr>
+          <w:rFonts w:cstheme="minorHAnsi"/>
+          <w:bCs/>
+        </w:rPr>
+        <w:t>Negosiasi</w:t>
+      </w:r>
+      <w:proofErr w:type="spellEnd"/>
       <w:r>
         <w:rPr>
           <w:rFonts w:cstheme="minorHAnsi"/>
@@ -102,63 +675,6 @@
         </w:rPr>
         <w:t xml:space="preserve"> </w:t>
       </w:r>
-      <w:proofErr w:type="spellStart"/>
-      <w:r>
-        <w:rPr>
-          <w:rFonts w:cstheme="minorHAnsi"/>
-          <w:bCs/>
-        </w:rPr>
-        <w:t>Berita</w:t>
-      </w:r>
-      <w:proofErr w:type="spellEnd"/>
-      <w:r>
-        <w:rPr>
-          <w:rFonts w:cstheme="minorHAnsi"/>
-          <w:bCs/>
-        </w:rPr>
-        <w:t xml:space="preserve"> Acara </w:t>
-      </w:r>
-      <w:proofErr w:type="spellStart"/>
-      <w:r>
-        <w:rPr>
-          <w:rFonts w:cstheme="minorHAnsi"/>
-          <w:bCs/>
-        </w:rPr>
-        <w:t>Klarifikasi</w:t>
-      </w:r>
-      <w:proofErr w:type="spellEnd"/>
-      <w:r>
-        <w:rPr>
-          <w:rFonts w:cstheme="minorHAnsi"/>
-          <w:bCs/>
-        </w:rPr>
-        <w:t xml:space="preserve"> </w:t>
-      </w:r>
-      <w:proofErr w:type="spellStart"/>
-      <w:r>
-        <w:rPr>
-          <w:rFonts w:cstheme="minorHAnsi"/>
-          <w:bCs/>
-        </w:rPr>
-        <w:t>dan</w:t>
-      </w:r>
-      <w:proofErr w:type="spellEnd"/>
-      <w:r>
-        <w:rPr>
-          <w:rFonts w:cstheme="minorHAnsi"/>
-          <w:bCs/>
-        </w:rPr>
-        <w:t xml:space="preserve"> </w:t>
-      </w:r>
-      <w:proofErr w:type="spellStart"/>
-      <w:r>
-        <w:rPr>
-          <w:rFonts w:cstheme="minorHAnsi"/>
-          <w:bCs/>
-        </w:rPr>
-        <w:t>Negosiasi</w:t>
-      </w:r>
-      <w:proofErr w:type="spellEnd"/>
     </w:p>
     <w:p>
       <w:pPr>
@@ -168,402 +684,56 @@
           <w:bCs/>
         </w:rPr>
       </w:pPr>
-      <w:proofErr w:type="spellStart"/>
-      <w:r>
-        <w:rPr>
-          <w:rFonts w:cstheme="minorHAnsi"/>
-          <w:bCs/>
-        </w:rPr>
-        <w:t>Tanggal</w:t>
-      </w:r>
-      <w:proofErr w:type="spellEnd"/>
-      <w:r>
-        <w:rPr>
-          <w:rFonts w:cstheme="minorHAnsi"/>
-          <w:bCs/>
-        </w:rPr>
-        <w:t xml:space="preserve"> </w:t>
-      </w:r>
-      <w:proofErr w:type="spellStart"/>
-      <w:r>
-        <w:rPr>
-          <w:rFonts w:cstheme="minorHAnsi"/>
-          <w:bCs/>
-        </w:rPr>
-        <w:t>Pelaksanaan</w:t>
-      </w:r>
-      <w:proofErr w:type="spellEnd"/>
-      <w:r>
-        <w:rPr>
-          <w:rFonts w:cstheme="minorHAnsi"/>
-          <w:bCs/>
-        </w:rPr>
-        <w:tab/>
-      </w:r>
-      <w:r>
-        <w:rPr>
-          <w:rFonts w:cstheme="minorHAnsi"/>
-          <w:bCs/>
-        </w:rPr>
-        <w:tab/>
-        <w:t>:</w:t>
-      </w:r>
-      <w:r>
-        <w:rPr>
-          <w:rFonts w:cstheme="minorHAnsi"/>
-          <w:bCs/>
-        </w:rPr>
-        <w:t xml:space="preserve"> </w:t>
-      </w:r>
-      <w:r>
-        <w:rPr>
-          <w:rFonts w:cstheme="minorHAnsi"/>
-        </w:rPr>
-        <w:t>{</w:t>
-      </w:r>
-      <w:proofErr w:type="spellStart"/>
-      <w:r>
-        <w:rPr>
-          <w:rFonts w:cstheme="minorHAnsi"/>
-        </w:rPr>
-        <w:t>pengadaan_jadwal_tanggal</w:t>
-      </w:r>
-      <w:proofErr w:type="spellEnd"/>
-      <w:r>
-        <w:rPr>
-          <w:rFonts w:cstheme="minorHAnsi"/>
-        </w:rPr>
-        <w:t>}</w:t>
-      </w:r>
-    </w:p>
-    <w:p>
-      <w:pPr>
-        <w:spacing w:after="0" w:line="360" w:lineRule="auto"/>
-        <w:rPr>
-          <w:rFonts w:cstheme="minorHAnsi"/>
-          <w:bCs/>
-        </w:rPr>
-      </w:pPr>
-      <w:r>
-        <w:rPr>
-          <w:rFonts w:cstheme="minorHAnsi"/>
-          <w:bCs/>
-        </w:rPr>
-        <w:t xml:space="preserve">No. </w:t>
-      </w:r>
-      <w:proofErr w:type="spellStart"/>
-      <w:r>
-        <w:rPr>
-          <w:rFonts w:cstheme="minorHAnsi"/>
-          <w:bCs/>
-        </w:rPr>
-        <w:t>Berita</w:t>
-      </w:r>
-      <w:proofErr w:type="spellEnd"/>
-      <w:r>
-        <w:rPr>
-          <w:rFonts w:cstheme="minorHAnsi"/>
-          <w:bCs/>
-        </w:rPr>
-        <w:t xml:space="preserve"> Acara</w:t>
-      </w:r>
-      <w:r>
-        <w:rPr>
-          <w:rFonts w:cstheme="minorHAnsi"/>
-          <w:bCs/>
-        </w:rPr>
-        <w:tab/>
-      </w:r>
-      <w:r>
-        <w:rPr>
-          <w:rFonts w:cstheme="minorHAnsi"/>
-          <w:bCs/>
-        </w:rPr>
-        <w:tab/>
-        <w:t>:</w:t>
-      </w:r>
-      <w:r>
-        <w:rPr>
-          <w:rFonts w:cstheme="minorHAnsi"/>
-          <w:b/>
-          <w:bCs/>
-        </w:rPr>
-        <w:t xml:space="preserve"> </w:t>
-      </w:r>
-      <w:r>
-        <w:rPr>
-          <w:rFonts w:cstheme="minorHAnsi"/>
-          <w:bCs/>
-        </w:rPr>
-        <w:t>{</w:t>
-      </w:r>
-      <w:proofErr w:type="spellStart"/>
-      <w:r>
-        <w:rPr>
-          <w:rFonts w:cstheme="minorHAnsi"/>
-          <w:bCs/>
-        </w:rPr>
-        <w:t>nomor_berita_acara</w:t>
-      </w:r>
-      <w:proofErr w:type="spellEnd"/>
-      <w:r>
-        <w:rPr>
-          <w:rFonts w:cstheme="minorHAnsi"/>
-          <w:bCs/>
-        </w:rPr>
-        <w:t>}</w:t>
-      </w:r>
-    </w:p>
-    <w:p>
-      <w:pPr>
-        <w:spacing w:after="0" w:line="360" w:lineRule="auto"/>
-        <w:rPr>
-          <w:rFonts w:cstheme="minorHAnsi"/>
-          <w:bCs/>
-        </w:rPr>
-      </w:pPr>
-      <w:proofErr w:type="spellStart"/>
-      <w:r>
-        <w:rPr>
-          <w:rFonts w:cstheme="minorHAnsi"/>
-          <w:bCs/>
-        </w:rPr>
-        <w:t>Unsur</w:t>
-      </w:r>
-      <w:proofErr w:type="spellEnd"/>
-      <w:r>
-        <w:rPr>
-          <w:rFonts w:cstheme="minorHAnsi"/>
-          <w:bCs/>
-        </w:rPr>
-        <w:t xml:space="preserve"> </w:t>
-      </w:r>
-      <w:proofErr w:type="spellStart"/>
-      <w:r>
-        <w:rPr>
-          <w:rFonts w:cstheme="minorHAnsi"/>
-          <w:bCs/>
-        </w:rPr>
-        <w:t>Panitia</w:t>
-      </w:r>
-      <w:proofErr w:type="spellEnd"/>
-      <w:r>
-        <w:rPr>
-          <w:rFonts w:cstheme="minorHAnsi"/>
-          <w:bCs/>
-        </w:rPr>
-        <w:tab/>
-      </w:r>
-      <w:r>
-        <w:rPr>
-          <w:rFonts w:cstheme="minorHAnsi"/>
-          <w:bCs/>
-        </w:rPr>
-        <w:tab/>
-      </w:r>
-      <w:r>
-        <w:rPr>
-          <w:rFonts w:cstheme="minorHAnsi"/>
-          <w:bCs/>
-        </w:rPr>
-        <w:tab/>
-        <w:t>:</w:t>
-      </w:r>
-    </w:p>
-    <w:p>
-      <w:pPr>
-        <w:spacing w:after="0" w:line="360" w:lineRule="auto"/>
-        <w:rPr>
-          <w:rFonts w:cstheme="minorHAnsi"/>
-          <w:bCs/>
-        </w:rPr>
-      </w:pPr>
-      <w:r>
-        <w:rPr>
-          <w:rFonts w:cstheme="minorHAnsi"/>
-          <w:bCs/>
-        </w:rPr>
-        <w:t>{</w:t>
-      </w:r>
-      <w:proofErr w:type="spellStart"/>
-      <w:r>
-        <w:rPr>
-          <w:rFonts w:cstheme="minorHAnsi"/>
-          <w:bCs/>
-        </w:rPr>
-        <w:t>panitia</w:t>
-      </w:r>
-      <w:proofErr w:type="spellEnd"/>
-      <w:r>
-        <w:rPr>
-          <w:rFonts w:cstheme="minorHAnsi"/>
-          <w:bCs/>
-        </w:rPr>
-        <w:t>}</w:t>
-      </w:r>
-    </w:p>
-    <w:p>
-      <w:pPr>
-        <w:spacing w:after="0" w:line="360" w:lineRule="auto"/>
-        <w:rPr>
-          <w:rFonts w:cstheme="minorHAnsi"/>
-          <w:bCs/>
-        </w:rPr>
-      </w:pPr>
-    </w:p>
-    <w:p>
-      <w:pPr>
-        <w:spacing w:after="0" w:line="360" w:lineRule="auto"/>
-        <w:rPr>
-          <w:rFonts w:cstheme="minorHAnsi"/>
-          <w:bCs/>
-        </w:rPr>
-      </w:pPr>
-      <w:proofErr w:type="spellStart"/>
-      <w:r>
-        <w:rPr>
-          <w:rFonts w:cstheme="minorHAnsi"/>
-          <w:bCs/>
-        </w:rPr>
-        <w:t>Unsur</w:t>
-      </w:r>
-      <w:proofErr w:type="spellEnd"/>
-      <w:r>
-        <w:rPr>
-          <w:rFonts w:cstheme="minorHAnsi"/>
-          <w:bCs/>
-        </w:rPr>
-        <w:t xml:space="preserve"> </w:t>
-      </w:r>
-      <w:proofErr w:type="spellStart"/>
-      <w:r>
-        <w:rPr>
-          <w:rFonts w:cstheme="minorHAnsi"/>
-          <w:bCs/>
-        </w:rPr>
-        <w:t>Rekanan</w:t>
-      </w:r>
-      <w:proofErr w:type="spellEnd"/>
-      <w:r>
-        <w:rPr>
-          <w:rFonts w:cstheme="minorHAnsi"/>
-          <w:bCs/>
-        </w:rPr>
-        <w:t xml:space="preserve"> </w:t>
-      </w:r>
-      <w:proofErr w:type="spellStart"/>
-      <w:r>
-        <w:rPr>
-          <w:rFonts w:cstheme="minorHAnsi"/>
-          <w:bCs/>
-        </w:rPr>
-        <w:t>Mewakili</w:t>
-      </w:r>
-      <w:proofErr w:type="spellEnd"/>
-      <w:r>
-        <w:rPr>
-          <w:rFonts w:cstheme="minorHAnsi"/>
-          <w:bCs/>
-        </w:rPr>
-        <w:tab/>
-        <w:t>:</w:t>
-      </w:r>
-    </w:p>
-    <w:p>
-      <w:pPr>
-        <w:spacing w:after="0" w:line="360" w:lineRule="auto"/>
-        <w:rPr>
-          <w:rFonts w:cstheme="minorHAnsi"/>
-          <w:bCs/>
-        </w:rPr>
-      </w:pPr>
-      <w:r>
-        <w:rPr>
-          <w:rFonts w:ascii="Calibri" w:hAnsi="Calibri"/>
-        </w:rPr>
-        <w:t>{vendor}</w:t>
-      </w:r>
-    </w:p>
-    <w:p>
-      <w:pPr>
-        <w:spacing w:after="0" w:line="360" w:lineRule="auto"/>
-        <w:rPr>
-          <w:rFonts w:cstheme="minorHAnsi"/>
-          <w:bCs/>
-        </w:rPr>
-      </w:pPr>
-    </w:p>
-    <w:p>
-      <w:pPr>
-        <w:spacing w:after="0" w:line="360" w:lineRule="auto"/>
-        <w:rPr>
-          <w:rFonts w:cstheme="minorHAnsi"/>
-          <w:bCs/>
-        </w:rPr>
-      </w:pPr>
-      <w:proofErr w:type="spellStart"/>
-      <w:r>
-        <w:rPr>
-          <w:rFonts w:cstheme="minorHAnsi"/>
-          <w:bCs/>
-        </w:rPr>
-        <w:t>Klarifikasi</w:t>
-      </w:r>
-      <w:proofErr w:type="spellEnd"/>
-      <w:r>
-        <w:rPr>
-          <w:rFonts w:cstheme="minorHAnsi"/>
-          <w:bCs/>
-        </w:rPr>
-        <w:t xml:space="preserve"> </w:t>
-      </w:r>
-      <w:proofErr w:type="spellStart"/>
-      <w:r>
-        <w:rPr>
-          <w:rFonts w:cstheme="minorHAnsi"/>
-          <w:bCs/>
-        </w:rPr>
-        <w:t>dan</w:t>
-      </w:r>
-      <w:proofErr w:type="spellEnd"/>
-      <w:r>
-        <w:rPr>
-          <w:rFonts w:cstheme="minorHAnsi"/>
-          <w:bCs/>
-        </w:rPr>
-        <w:t xml:space="preserve"> </w:t>
-      </w:r>
-      <w:proofErr w:type="spellStart"/>
-      <w:r>
-        <w:rPr>
-          <w:rFonts w:cstheme="minorHAnsi"/>
-          <w:bCs/>
-        </w:rPr>
-        <w:t>Negosiasi</w:t>
-      </w:r>
-      <w:proofErr w:type="spellEnd"/>
-      <w:r>
-        <w:rPr>
-          <w:rFonts w:cstheme="minorHAnsi"/>
-          <w:bCs/>
-        </w:rPr>
-        <w:tab/>
-      </w:r>
-      <w:r>
-        <w:rPr>
-          <w:rFonts w:cstheme="minorHAnsi"/>
-          <w:bCs/>
-        </w:rPr>
-        <w:tab/>
-        <w:t>:</w:t>
-      </w:r>
-    </w:p>
-    <w:p>
-      <w:pPr>
-        <w:spacing w:after="0" w:line="360" w:lineRule="auto"/>
-        <w:rPr>
-          <w:rFonts w:cstheme="minorHAnsi"/>
-          <w:bCs/>
+    </w:p>
+    <w:p>
+      <w:pPr>
+        <w:tabs>
+          <w:tab w:val="left" w:pos="3060"/>
+        </w:tabs>
+        <w:spacing w:line="360" w:lineRule="auto"/>
+        <w:ind w:left="2880" w:hanging="2880"/>
+        <w:jc w:val="both"/>
+        <w:rPr>
+          <w:rFonts w:cstheme="minorHAnsi"/>
+        </w:rPr>
+      </w:pPr>
+    </w:p>
+    <w:p>
+      <w:pPr>
+        <w:tabs>
+          <w:tab w:val="left" w:pos="3060"/>
+        </w:tabs>
+        <w:spacing w:line="360" w:lineRule="auto"/>
+        <w:ind w:left="2880" w:hanging="2880"/>
+        <w:jc w:val="both"/>
+        <w:rPr>
+          <w:rFonts w:cstheme="minorHAnsi"/>
+        </w:rPr>
+      </w:pPr>
+    </w:p>
+    <w:p>
+      <w:pPr>
+        <w:tabs>
+          <w:tab w:val="left" w:pos="3060"/>
+        </w:tabs>
+        <w:spacing w:line="360" w:lineRule="auto"/>
+        <w:ind w:left="2880" w:hanging="2880"/>
+        <w:jc w:val="both"/>
+        <w:rPr>
+          <w:rFonts w:cstheme="minorHAnsi"/>
+        </w:rPr>
+      </w:pPr>
+    </w:p>
+    <w:p>
+      <w:pPr>
+        <w:tabs>
+          <w:tab w:val="left" w:pos="3060"/>
+        </w:tabs>
+        <w:spacing w:line="360" w:lineRule="auto"/>
+        <w:ind w:left="2880" w:hanging="2880"/>
+        <w:jc w:val="both"/>
+        <w:rPr>
+          <w:rFonts w:cstheme="minorHAnsi"/>
         </w:rPr>
       </w:pPr>
     </w:p>

</xml_diff>